<commit_message>
Made html more dry
</commit_message>
<xml_diff>
--- a/QuizMe Work Notes.docx
+++ b/QuizMe Work Notes.docx
@@ -3,8 +3,13 @@
 <w:document xmlns:wpc="http://schemas.microsoft.com/office/word/2010/wordprocessingCanvas" xmlns:cx="http://schemas.microsoft.com/office/drawing/2014/chartex" xmlns:cx1="http://schemas.microsoft.com/office/drawing/2015/9/8/chartex" xmlns:cx2="http://schemas.microsoft.com/office/drawing/2015/10/21/chartex" xmlns:cx3="http://schemas.microsoft.com/office/drawing/2016/5/9/chartex" xmlns:cx4="http://schemas.microsoft.com/office/drawing/2016/5/10/chartex" xmlns:cx5="http://schemas.microsoft.com/office/drawing/2016/5/11/chartex" xmlns:cx6="http://schemas.microsoft.com/office/drawing/2016/5/12/chartex" xmlns:cx7="http://schemas.microsoft.com/office/drawing/2016/5/13/chartex" xmlns:cx8="http://schemas.microsoft.com/office/drawing/2016/5/14/chartex" xmlns:mc="http://schemas.openxmlformats.org/markup-compatibility/2006" xmlns:aink="http://schemas.microsoft.com/office/drawing/2016/ink" xmlns:am3d="http://schemas.microsoft.com/office/drawing/2017/model3d" xmlns:o="urn:schemas-microsoft-com:office:office" xmlns:r="http://schemas.openxmlformats.org/officeDocument/2006/relationships" xmlns:m="http://schemas.openxmlformats.org/officeDocument/2006/math" xmlns:v="urn:schemas-microsoft-com:vml" xmlns:wp14="http://schemas.microsoft.com/office/word/2010/wordprocessingDrawing" xmlns:wp="http://schemas.openxmlformats.org/drawingml/2006/wordprocessingDrawing" xmlns:w10="urn:schemas-microsoft-com:office:word" xmlns:w="http://schemas.openxmlformats.org/wordprocessingml/2006/main" xmlns:w14="http://schemas.microsoft.com/office/word/2010/wordml" xmlns:w15="http://schemas.microsoft.com/office/word/2012/wordml" xmlns:w16cex="http://schemas.microsoft.com/office/word/2018/wordml/cex" xmlns:w16cid="http://schemas.microsoft.com/office/word/2016/wordml/cid" xmlns:w16="http://schemas.microsoft.com/office/word/2018/wordml" xmlns:w16sdtdh="http://schemas.microsoft.com/office/word/2020/wordml/sdtdatahash" xmlns:w16se="http://schemas.microsoft.com/office/word/2015/wordml/symex" xmlns:wpg="http://schemas.microsoft.com/office/word/2010/wordprocessingGroup" xmlns:wpi="http://schemas.microsoft.com/office/word/2010/wordprocessingInk" xmlns:wne="http://schemas.microsoft.com/office/word/2006/wordml" xmlns:wps="http://schemas.microsoft.com/office/word/2010/wordprocessingShape" mc:Ignorable="w14 w15 w16se w16cid w16 w16cex w16sdtdh wp14">
   <w:body>
     <w:p>
-      <w:r>
-        <w:t>QuizMe Work Notes</w:t>
+      <w:proofErr w:type="spellStart"/>
+      <w:r>
+        <w:t>QuizMe</w:t>
+      </w:r>
+      <w:proofErr w:type="spellEnd"/>
+      <w:r>
+        <w:t xml:space="preserve"> Work Notes</w:t>
       </w:r>
     </w:p>
     <w:p>
@@ -23,12 +28,28 @@
         <w:t>problem -</w:t>
       </w:r>
       <w:r>
-        <w:t xml:space="preserve"> I tried using css to style a tab specifically when active, but active only refers to the current state, so as soon as I am no longer clicking the styling goes away. </w:t>
-      </w:r>
-    </w:p>
-    <w:p>
-      <w:r>
-        <w:t>solution - Using javascript to toggle class changes on click.</w:t>
+        <w:t xml:space="preserve"> I tried using </w:t>
+      </w:r>
+      <w:proofErr w:type="spellStart"/>
+      <w:r>
+        <w:t>css</w:t>
+      </w:r>
+      <w:proofErr w:type="spellEnd"/>
+      <w:r>
+        <w:t xml:space="preserve"> to style a tab specifically when active, but active only refers to the current state, so as soon as I am no longer clicking the styling goes away. </w:t>
+      </w:r>
+    </w:p>
+    <w:p>
+      <w:r>
+        <w:t xml:space="preserve">solution - Using </w:t>
+      </w:r>
+      <w:proofErr w:type="spellStart"/>
+      <w:r>
+        <w:t>javascript</w:t>
+      </w:r>
+      <w:proofErr w:type="spellEnd"/>
+      <w:r>
+        <w:t xml:space="preserve"> to toggle class changes on click.</w:t>
       </w:r>
     </w:p>
     <w:p/>
@@ -40,7 +61,15 @@
         <w:t xml:space="preserve"> </w:t>
       </w:r>
       <w:r>
-        <w:t>I am trying t figure out how to add an event listener to all tabs that will add a class that gives the appropriate styling for while it is active. I am having a hard time figuring out how to add an event listener to all of them that only activates when one is</w:t>
+        <w:t xml:space="preserve">I am trying </w:t>
+      </w:r>
+      <w:proofErr w:type="spellStart"/>
+      <w:r>
+        <w:t>t</w:t>
+      </w:r>
+      <w:proofErr w:type="spellEnd"/>
+      <w:r>
+        <w:t xml:space="preserve"> figure out how to add an event listener to all tabs that will add a class that gives the appropriate styling for while it is active. I am having a hard time figuring out how to add an event listener to all of them that only activates when one is</w:t>
       </w:r>
       <w:r>
         <w:t>.</w:t>
@@ -51,7 +80,15 @@
         <w:t xml:space="preserve">solution - </w:t>
       </w:r>
       <w:r>
-        <w:t>I ended up using a for of loop, and in the first part of the loop I check to see if any tabs have the active class, if so, remove it, then I toggle the active tab class for the tab that was clicked. It seems to work fine.</w:t>
+        <w:t xml:space="preserve">I ended up using a </w:t>
+      </w:r>
+      <w:proofErr w:type="spellStart"/>
+      <w:r>
+        <w:t>for</w:t>
+      </w:r>
+      <w:proofErr w:type="spellEnd"/>
+      <w:r>
+        <w:t xml:space="preserve"> of loop, and in the first part of the loop I check to see if any tabs have the active class, if so, remove it, then I toggle the active tab class for the tab that was clicked. It seems to work fine.</w:t>
       </w:r>
     </w:p>
     <w:p/>
@@ -157,6 +194,24 @@
     <w:p>
       <w:r>
         <w:t>solution - leave off the parenthesis in an event listener callback so that it only executes when the listener is activated.</w:t>
+      </w:r>
+    </w:p>
+    <w:p>
+      <w:r>
+        <w:t>8/1/2021</w:t>
+      </w:r>
+    </w:p>
+    <w:p>
+      <w:r>
+        <w:t>problem - code for populating the quiz container felt messy and repetitive.</w:t>
+      </w:r>
+    </w:p>
+    <w:p>
+      <w:r>
+        <w:t xml:space="preserve">solution - moved all query selectors to arrays then created a loop to add event listeners to </w:t>
+      </w:r>
+      <w:r>
+        <w:t>the tabs and quizzes in the arrays.</w:t>
       </w:r>
     </w:p>
     <w:p/>

</xml_diff>

<commit_message>
update quiz population function to accomodate objects
</commit_message>
<xml_diff>
--- a/QuizMe Work Notes.docx
+++ b/QuizMe Work Notes.docx
@@ -3,8 +3,13 @@
 <w:document xmlns:wpc="http://schemas.microsoft.com/office/word/2010/wordprocessingCanvas" xmlns:cx="http://schemas.microsoft.com/office/drawing/2014/chartex" xmlns:cx1="http://schemas.microsoft.com/office/drawing/2015/9/8/chartex" xmlns:cx2="http://schemas.microsoft.com/office/drawing/2015/10/21/chartex" xmlns:cx3="http://schemas.microsoft.com/office/drawing/2016/5/9/chartex" xmlns:cx4="http://schemas.microsoft.com/office/drawing/2016/5/10/chartex" xmlns:cx5="http://schemas.microsoft.com/office/drawing/2016/5/11/chartex" xmlns:cx6="http://schemas.microsoft.com/office/drawing/2016/5/12/chartex" xmlns:cx7="http://schemas.microsoft.com/office/drawing/2016/5/13/chartex" xmlns:cx8="http://schemas.microsoft.com/office/drawing/2016/5/14/chartex" xmlns:mc="http://schemas.openxmlformats.org/markup-compatibility/2006" xmlns:aink="http://schemas.microsoft.com/office/drawing/2016/ink" xmlns:am3d="http://schemas.microsoft.com/office/drawing/2017/model3d" xmlns:o="urn:schemas-microsoft-com:office:office" xmlns:r="http://schemas.openxmlformats.org/officeDocument/2006/relationships" xmlns:m="http://schemas.openxmlformats.org/officeDocument/2006/math" xmlns:v="urn:schemas-microsoft-com:vml" xmlns:wp14="http://schemas.microsoft.com/office/word/2010/wordprocessingDrawing" xmlns:wp="http://schemas.openxmlformats.org/drawingml/2006/wordprocessingDrawing" xmlns:w10="urn:schemas-microsoft-com:office:word" xmlns:w="http://schemas.openxmlformats.org/wordprocessingml/2006/main" xmlns:w14="http://schemas.microsoft.com/office/word/2010/wordml" xmlns:w15="http://schemas.microsoft.com/office/word/2012/wordml" xmlns:w16cex="http://schemas.microsoft.com/office/word/2018/wordml/cex" xmlns:w16cid="http://schemas.microsoft.com/office/word/2016/wordml/cid" xmlns:w16="http://schemas.microsoft.com/office/word/2018/wordml" xmlns:w16sdtdh="http://schemas.microsoft.com/office/word/2020/wordml/sdtdatahash" xmlns:w16se="http://schemas.microsoft.com/office/word/2015/wordml/symex" xmlns:wpg="http://schemas.microsoft.com/office/word/2010/wordprocessingGroup" xmlns:wpi="http://schemas.microsoft.com/office/word/2010/wordprocessingInk" xmlns:wne="http://schemas.microsoft.com/office/word/2006/wordml" xmlns:wps="http://schemas.microsoft.com/office/word/2010/wordprocessingShape" mc:Ignorable="w14 w15 w16se w16cid w16 w16cex w16sdtdh wp14">
   <w:body>
     <w:p>
-      <w:r>
-        <w:t>QuizMe Work Notes</w:t>
+      <w:proofErr w:type="spellStart"/>
+      <w:r>
+        <w:t>QuizMe</w:t>
+      </w:r>
+      <w:proofErr w:type="spellEnd"/>
+      <w:r>
+        <w:t xml:space="preserve"> Work Notes</w:t>
       </w:r>
     </w:p>
     <w:p>
@@ -23,12 +28,28 @@
         <w:t>problem -</w:t>
       </w:r>
       <w:r>
-        <w:t xml:space="preserve"> I tried using css to style a tab specifically when active, but active only refers to the current state, so as soon as I am no longer clicking the styling goes away. </w:t>
-      </w:r>
-    </w:p>
-    <w:p>
-      <w:r>
-        <w:t>solution - Using javascript to toggle class changes on click.</w:t>
+        <w:t xml:space="preserve"> I tried using </w:t>
+      </w:r>
+      <w:proofErr w:type="spellStart"/>
+      <w:r>
+        <w:t>css</w:t>
+      </w:r>
+      <w:proofErr w:type="spellEnd"/>
+      <w:r>
+        <w:t xml:space="preserve"> to style a tab specifically when active, but active only refers to the current state, so as soon as I am no longer clicking the styling goes away. </w:t>
+      </w:r>
+    </w:p>
+    <w:p>
+      <w:r>
+        <w:t xml:space="preserve">solution - Using </w:t>
+      </w:r>
+      <w:proofErr w:type="spellStart"/>
+      <w:r>
+        <w:t>javascript</w:t>
+      </w:r>
+      <w:proofErr w:type="spellEnd"/>
+      <w:r>
+        <w:t xml:space="preserve"> to toggle class changes on click.</w:t>
       </w:r>
     </w:p>
     <w:p/>
@@ -40,7 +61,15 @@
         <w:t xml:space="preserve"> </w:t>
       </w:r>
       <w:r>
-        <w:t>I am trying t figure out how to add an event listener to all tabs that will add a class that gives the appropriate styling for while it is active. I am having a hard time figuring out how to add an event listener to all of them that only activates when one is</w:t>
+        <w:t xml:space="preserve">I am trying </w:t>
+      </w:r>
+      <w:proofErr w:type="spellStart"/>
+      <w:r>
+        <w:t>t</w:t>
+      </w:r>
+      <w:proofErr w:type="spellEnd"/>
+      <w:r>
+        <w:t xml:space="preserve"> figure out how to add an event listener to all tabs that will add a class that gives the appropriate styling for while it is active. I am having a hard time figuring out how to add an event listener to all of them that only activates when one is</w:t>
       </w:r>
       <w:r>
         <w:t>.</w:t>
@@ -51,7 +80,15 @@
         <w:t xml:space="preserve">solution - </w:t>
       </w:r>
       <w:r>
-        <w:t>I ended up using a for of loop, and in the first part of the loop I check to see if any tabs have the active class, if so, remove it, then I toggle the active tab class for the tab that was clicked. It seems to work fine.</w:t>
+        <w:t xml:space="preserve">I ended up using a </w:t>
+      </w:r>
+      <w:proofErr w:type="spellStart"/>
+      <w:r>
+        <w:t>for</w:t>
+      </w:r>
+      <w:proofErr w:type="spellEnd"/>
+      <w:r>
+        <w:t xml:space="preserve"> of loop, and in the first part of the loop I check to see if any tabs have the active class, if so, remove it, then I toggle the active tab class for the tab that was clicked. It seems to work fine.</w:t>
       </w:r>
     </w:p>
     <w:p/>
@@ -191,11 +228,16 @@
       <w:r>
         <w:t xml:space="preserve">solutions - I ended up using an existing algorithm called the </w:t>
       </w:r>
+      <w:proofErr w:type="spellStart"/>
       <w:r>
         <w:t>D</w:t>
       </w:r>
       <w:r>
-        <w:t xml:space="preserve">urstenfeld shuffle. I first attempted to randomize </w:t>
+        <w:t>urstenfeld</w:t>
+      </w:r>
+      <w:proofErr w:type="spellEnd"/>
+      <w:r>
+        <w:t xml:space="preserve"> shuffle. I first attempted to randomize </w:t>
       </w:r>
       <w:r>
         <w:t>using the sort array prototype method but was unsuccessful.</w:t>
@@ -232,7 +274,30 @@
         <w:t>time. Changed tab titles to shorthand options but added titles to the html tags so as to remain clear what each tab was referring to.</w:t>
       </w:r>
     </w:p>
-    <w:p/>
+    <w:p>
+      <w:r>
+        <w:t>8/5/2021</w:t>
+      </w:r>
+    </w:p>
+    <w:p>
+      <w:r>
+        <w:t>problem - Need a way to add a ‘key’ or ‘notes’ to the top of a chosen quiz.</w:t>
+      </w:r>
+    </w:p>
+    <w:p>
+      <w:r>
+        <w:t xml:space="preserve">solution - </w:t>
+      </w:r>
+      <w:r>
+        <w:t xml:space="preserve">Going to </w:t>
+      </w:r>
+      <w:r>
+        <w:t>convert my quiz arrays into</w:t>
+      </w:r>
+      <w:r>
+        <w:t xml:space="preserve"> nested arrays inside objects that can also contain a key, and will also be able to hold the answers as well.</w:t>
+      </w:r>
+    </w:p>
     <w:sectPr>
       <w:pgSz w:w="12240" w:h="15840"/>
       <w:pgMar w:top="1440" w:right="1440" w:bottom="1440" w:left="1440" w:header="720" w:footer="720" w:gutter="0"/>
@@ -241,10 +306,6 @@
     </w:sectPr>
   </w:body>
 </w:document>
-</file>
-
-<file path=word/numbering.xml><?xml version="1.0" encoding="utf-8"?>
-<w:numbering xmlns:wpc="http://schemas.microsoft.com/office/word/2010/wordprocessingCanvas" xmlns:cx="http://schemas.microsoft.com/office/drawing/2014/chartex" xmlns:cx1="http://schemas.microsoft.com/office/drawing/2015/9/8/chartex" xmlns:cx2="http://schemas.microsoft.com/office/drawing/2015/10/21/chartex" xmlns:cx3="http://schemas.microsoft.com/office/drawing/2016/5/9/chartex" xmlns:cx4="http://schemas.microsoft.com/office/drawing/2016/5/10/chartex" xmlns:cx5="http://schemas.microsoft.com/office/drawing/2016/5/11/chartex" xmlns:cx6="http://schemas.microsoft.com/office/drawing/2016/5/12/chartex" xmlns:cx7="http://schemas.microsoft.com/office/drawing/2016/5/13/chartex" xmlns:cx8="http://schemas.microsoft.com/office/drawing/2016/5/14/chartex" xmlns:mc="http://schemas.openxmlformats.org/markup-compatibility/2006" xmlns:aink="http://schemas.microsoft.com/office/drawing/2016/ink" xmlns:am3d="http://schemas.microsoft.com/office/drawing/2017/model3d" xmlns:o="urn:schemas-microsoft-com:office:office" xmlns:r="http://schemas.openxmlformats.org/officeDocument/2006/relationships" xmlns:m="http://schemas.openxmlformats.org/officeDocument/2006/math" xmlns:v="urn:schemas-microsoft-com:vml" xmlns:wp14="http://schemas.microsoft.com/office/word/2010/wordprocessingDrawing" xmlns:wp="http://schemas.openxmlformats.org/drawingml/2006/wordprocessingDrawing" xmlns:w10="urn:schemas-microsoft-com:office:word" xmlns:w="http://schemas.openxmlformats.org/wordprocessingml/2006/main" xmlns:w14="http://schemas.microsoft.com/office/word/2010/wordml" xmlns:w15="http://schemas.microsoft.com/office/word/2012/wordml" xmlns:w16cex="http://schemas.microsoft.com/office/word/2018/wordml/cex" xmlns:w16cid="http://schemas.microsoft.com/office/word/2016/wordml/cid" xmlns:w16="http://schemas.microsoft.com/office/word/2018/wordml" xmlns:w16sdtdh="http://schemas.microsoft.com/office/word/2020/wordml/sdtdatahash" xmlns:w16se="http://schemas.microsoft.com/office/word/2015/wordml/symex" xmlns:wpg="http://schemas.microsoft.com/office/word/2010/wordprocessingGroup" xmlns:wpi="http://schemas.microsoft.com/office/word/2010/wordprocessingInk" xmlns:wne="http://schemas.microsoft.com/office/word/2006/wordml" xmlns:wps="http://schemas.microsoft.com/office/word/2010/wordprocessingShape" mc:Ignorable="w14 w15 w16se w16cid w16 w16cex w16sdtdh wp14"/>
 </file>
 
 <file path=word/styles.xml><?xml version="1.0" encoding="utf-8"?>

</xml_diff>

<commit_message>
change all quizzes to objects, add dropdown select functionality
</commit_message>
<xml_diff>
--- a/QuizMe Work Notes.docx
+++ b/QuizMe Work Notes.docx
@@ -276,26 +276,76 @@
     </w:p>
     <w:p>
       <w:r>
+        <w:t>8/</w:t>
+      </w:r>
+      <w:r>
+        <w:t>4</w:t>
+      </w:r>
+      <w:r>
+        <w:t>/2021</w:t>
+      </w:r>
+    </w:p>
+    <w:p>
+      <w:r>
+        <w:t>problem - Need a way to add a ‘key’ or ‘notes’ to the top of a chosen quiz.</w:t>
+      </w:r>
+    </w:p>
+    <w:p>
+      <w:r>
+        <w:t xml:space="preserve">solution - </w:t>
+      </w:r>
+      <w:r>
+        <w:t xml:space="preserve">Going to </w:t>
+      </w:r>
+      <w:r>
+        <w:t>convert my quiz arrays into</w:t>
+      </w:r>
+      <w:r>
+        <w:t xml:space="preserve"> nested arrays inside objects that can also contain a </w:t>
+      </w:r>
+      <w:proofErr w:type="gramStart"/>
+      <w:r>
+        <w:t>key, and</w:t>
+      </w:r>
+      <w:proofErr w:type="gramEnd"/>
+      <w:r>
+        <w:t xml:space="preserve"> will also be able to hold the answers as well.</w:t>
+      </w:r>
+    </w:p>
+    <w:p>
+      <w:r>
         <w:t>8/5/2021</w:t>
       </w:r>
     </w:p>
     <w:p>
       <w:r>
-        <w:t>problem - Need a way to add a ‘key’ or ‘notes’ to the top of a chosen quiz.</w:t>
-      </w:r>
-    </w:p>
-    <w:p>
-      <w:r>
-        <w:t xml:space="preserve">solution - </w:t>
-      </w:r>
-      <w:r>
-        <w:t xml:space="preserve">Going to </w:t>
-      </w:r>
-      <w:r>
-        <w:t>convert my quiz arrays into</w:t>
-      </w:r>
-      <w:r>
-        <w:t xml:space="preserve"> nested arrays inside objects that can also contain a key, and will also be able to hold the answers as well.</w:t>
+        <w:t>problem - Trying to capture the value from the select menu</w:t>
+      </w:r>
+      <w:r>
+        <w:t xml:space="preserve"> and</w:t>
+      </w:r>
+      <w:r>
+        <w:t xml:space="preserve"> use that to select which array will be used to populate the quiz. So far have been unable to convert </w:t>
+      </w:r>
+      <w:r>
+        <w:t xml:space="preserve">the string into a reference to the </w:t>
+      </w:r>
+      <w:r>
+        <w:t>array name.</w:t>
+      </w:r>
+    </w:p>
+    <w:p>
+      <w:r>
+        <w:t xml:space="preserve">solution - Using a switch case set up I am able to </w:t>
+      </w:r>
+      <w:r>
+        <w:t>specify which quiz to load up based on</w:t>
+      </w:r>
+      <w:r>
+        <w:t xml:space="preserve"> the value of the </w:t>
+      </w:r>
+      <w:r>
+        <w:t xml:space="preserve">select value. This works, but still feels a little janky and wet. </w:t>
       </w:r>
     </w:p>
     <w:sectPr>

</xml_diff>